<commit_message>
[Uppdate] add class diagram
</commit_message>
<xml_diff>
--- a/PTTKHT.docx
+++ b/PTTKHT.docx
@@ -1266,31 +1266,7 @@
           <w:sz w:val="26"/>
           <w:szCs w:val="26"/>
         </w:rPr>
-        <w:t xml:space="preserve"> </w:t>
-      </w:r>
-      <w:proofErr w:type="spellStart"/>
-      <w:r>
-        <w:rPr>
-          <w:rStyle w:val="Strong"/>
-          <w:rFonts w:ascii="Times New Roman" w:hAnsi="Times New Roman" w:cs="Times New Roman"/>
-          <w:b w:val="0"/>
-          <w:bCs w:val="0"/>
-          <w:sz w:val="26"/>
-          <w:szCs w:val="26"/>
-        </w:rPr>
-        <w:t>xu</w:t>
-      </w:r>
-      <w:proofErr w:type="spellEnd"/>
-      <w:r>
-        <w:rPr>
-          <w:rStyle w:val="Strong"/>
-          <w:rFonts w:ascii="Times New Roman" w:hAnsi="Times New Roman" w:cs="Times New Roman"/>
-          <w:b w:val="0"/>
-          <w:bCs w:val="0"/>
-          <w:sz w:val="26"/>
-          <w:szCs w:val="26"/>
-        </w:rPr>
-        <w:t xml:space="preserve"> </w:t>
+        <w:t xml:space="preserve"> xu </w:t>
       </w:r>
       <w:proofErr w:type="spellStart"/>
       <w:r>
@@ -12601,6 +12577,9 @@
         </w:rPr>
       </w:pPr>
       <w:r>
+        <w:rPr>
+          <w:noProof/>
+        </w:rPr>
         <w:lastRenderedPageBreak/>
         <w:drawing>
           <wp:inline distT="0" distB="0" distL="0" distR="0" wp14:anchorId="619AE29C" wp14:editId="7F0103FB">
@@ -12647,13 +12626,7 @@
       </w:r>
       <w:proofErr w:type="spellEnd"/>
       <w:r>
-        <w:t xml:space="preserve"> </w:t>
-      </w:r>
-      <w:r>
-        <w:t>1</w:t>
-      </w:r>
-      <w:r>
-        <w:t xml:space="preserve">. </w:t>
+        <w:t xml:space="preserve"> 1. </w:t>
       </w:r>
       <w:proofErr w:type="spellStart"/>
       <w:r>
@@ -12839,6 +12812,7 @@
       <w:r>
         <w:rPr>
           <w:rFonts w:ascii="Times New Roman" w:hAnsi="Times New Roman" w:cs="Times New Roman"/>
+          <w:noProof/>
           <w:sz w:val="26"/>
           <w:szCs w:val="26"/>
         </w:rPr>
@@ -12968,6 +12942,7 @@
       <w:r>
         <w:rPr>
           <w:rFonts w:ascii="Times New Roman" w:hAnsi="Times New Roman" w:cs="Times New Roman"/>
+          <w:noProof/>
           <w:sz w:val="26"/>
           <w:szCs w:val="26"/>
         </w:rPr>
@@ -13182,6 +13157,7 @@
       <w:r>
         <w:rPr>
           <w:rFonts w:ascii="Times New Roman" w:hAnsi="Times New Roman" w:cs="Times New Roman"/>
+          <w:noProof/>
           <w:sz w:val="26"/>
           <w:szCs w:val="26"/>
         </w:rPr>
@@ -13433,6 +13409,97 @@
       </w:r>
     </w:p>
     <w:p>
+      <w:r>
+        <w:lastRenderedPageBreak/>
+        <w:drawing>
+          <wp:inline distT="0" distB="0" distL="0" distR="0" wp14:anchorId="39B16A80" wp14:editId="71485574">
+            <wp:extent cx="5943600" cy="4342130"/>
+            <wp:effectExtent l="0" t="0" r="0" b="1270"/>
+            <wp:docPr id="4" name="Picture 4" descr="Diagram&#10;&#10;Description automatically generated"/>
+            <wp:cNvGraphicFramePr>
+              <a:graphicFrameLocks xmlns:a="http://schemas.openxmlformats.org/drawingml/2006/main" noChangeAspect="1"/>
+            </wp:cNvGraphicFramePr>
+            <a:graphic xmlns:a="http://schemas.openxmlformats.org/drawingml/2006/main">
+              <a:graphicData uri="http://schemas.openxmlformats.org/drawingml/2006/picture">
+                <pic:pic xmlns:pic="http://schemas.openxmlformats.org/drawingml/2006/picture">
+                  <pic:nvPicPr>
+                    <pic:cNvPr id="4" name="Picture 4" descr="Diagram&#10;&#10;Description automatically generated"/>
+                    <pic:cNvPicPr/>
+                  </pic:nvPicPr>
+                  <pic:blipFill>
+                    <a:blip r:embed="rId10"/>
+                    <a:stretch>
+                      <a:fillRect/>
+                    </a:stretch>
+                  </pic:blipFill>
+                  <pic:spPr>
+                    <a:xfrm>
+                      <a:off x="0" y="0"/>
+                      <a:ext cx="5943600" cy="4342130"/>
+                    </a:xfrm>
+                    <a:prstGeom prst="rect">
+                      <a:avLst/>
+                    </a:prstGeom>
+                  </pic:spPr>
+                </pic:pic>
+              </a:graphicData>
+            </a:graphic>
+          </wp:inline>
+        </w:drawing>
+      </w:r>
+    </w:p>
+    <w:p>
+      <w:pPr>
+        <w:tabs>
+          <w:tab w:val="left" w:pos="5604"/>
+        </w:tabs>
+        <w:contextualSpacing/>
+        <w:jc w:val="center"/>
+        <w:rPr>
+          <w:rFonts w:ascii="Times New Roman" w:hAnsi="Times New Roman" w:cs="Times New Roman"/>
+        </w:rPr>
+      </w:pPr>
+      <w:proofErr w:type="spellStart"/>
+      <w:r>
+        <w:t>Hình</w:t>
+      </w:r>
+      <w:proofErr w:type="spellEnd"/>
+      <w:r>
+        <w:t xml:space="preserve"> </w:t>
+      </w:r>
+      <w:r>
+        <w:t>6</w:t>
+      </w:r>
+      <w:r>
+        <w:t xml:space="preserve">. </w:t>
+      </w:r>
+      <w:proofErr w:type="spellStart"/>
+      <w:r>
+        <w:t>Sơ</w:t>
+      </w:r>
+      <w:proofErr w:type="spellEnd"/>
+      <w:r>
+        <w:t xml:space="preserve"> </w:t>
+      </w:r>
+      <w:proofErr w:type="spellStart"/>
+      <w:r>
+        <w:t>đồ</w:t>
+      </w:r>
+      <w:proofErr w:type="spellEnd"/>
+      <w:r>
+        <w:t xml:space="preserve"> </w:t>
+      </w:r>
+      <w:proofErr w:type="spellStart"/>
+      <w:r>
+        <w:t>lớp</w:t>
+      </w:r>
+      <w:proofErr w:type="spellEnd"/>
+      <w:r>
+        <w:t>.</w:t>
+      </w:r>
+    </w:p>
+    <w:p/>
+    <w:p>
       <w:pPr>
         <w:pStyle w:val="ListParagraph"/>
         <w:numPr>
@@ -13554,6 +13621,82 @@
         <w:t>:</w:t>
       </w:r>
     </w:p>
+    <w:p>
+      <w:pPr>
+        <w:pStyle w:val="ListParagraph"/>
+        <w:ind w:left="1440"/>
+        <w:rPr>
+          <w:rFonts w:ascii="Times New Roman" w:hAnsi="Times New Roman" w:cs="Times New Roman"/>
+          <w:sz w:val="26"/>
+          <w:szCs w:val="26"/>
+        </w:rPr>
+      </w:pPr>
+    </w:p>
+    <w:p>
+      <w:pPr>
+        <w:jc w:val="center"/>
+        <w:rPr>
+          <w:rFonts w:ascii="Times New Roman" w:hAnsi="Times New Roman" w:cs="Times New Roman"/>
+        </w:rPr>
+      </w:pPr>
+      <w:proofErr w:type="spellStart"/>
+      <w:r>
+        <w:t>Hình</w:t>
+      </w:r>
+      <w:proofErr w:type="spellEnd"/>
+      <w:r>
+        <w:t xml:space="preserve"> 5. </w:t>
+      </w:r>
+      <w:proofErr w:type="spellStart"/>
+      <w:r>
+        <w:t>Sơ</w:t>
+      </w:r>
+      <w:proofErr w:type="spellEnd"/>
+      <w:r>
+        <w:t xml:space="preserve"> </w:t>
+      </w:r>
+      <w:proofErr w:type="spellStart"/>
+      <w:r>
+        <w:t>đồ</w:t>
+      </w:r>
+      <w:proofErr w:type="spellEnd"/>
+      <w:r>
+        <w:t xml:space="preserve"> </w:t>
+      </w:r>
+      <w:proofErr w:type="spellStart"/>
+      <w:r>
+        <w:t>cơ</w:t>
+      </w:r>
+      <w:proofErr w:type="spellEnd"/>
+      <w:r>
+        <w:t xml:space="preserve"> </w:t>
+      </w:r>
+      <w:proofErr w:type="spellStart"/>
+      <w:r>
+        <w:t>dở</w:t>
+      </w:r>
+      <w:proofErr w:type="spellEnd"/>
+      <w:r>
+        <w:t xml:space="preserve"> </w:t>
+      </w:r>
+      <w:proofErr w:type="spellStart"/>
+      <w:r>
+        <w:t>dữ</w:t>
+      </w:r>
+      <w:proofErr w:type="spellEnd"/>
+      <w:r>
+        <w:t xml:space="preserve"> </w:t>
+      </w:r>
+      <w:proofErr w:type="spellStart"/>
+      <w:r>
+        <w:t>liệu</w:t>
+      </w:r>
+      <w:proofErr w:type="spellEnd"/>
+      <w:r>
+        <w:t>.</w:t>
+      </w:r>
+    </w:p>
+    <w:p/>
     <w:sectPr>
       <w:pgSz w:w="12240" w:h="15840"/>
       <w:pgMar w:top="1440" w:right="1440" w:bottom="1440" w:left="1440" w:header="720" w:footer="720" w:gutter="0"/>
@@ -14909,6 +15052,7 @@
   <w:style w:type="character" w:default="1" w:styleId="DefaultParagraphFont">
     <w:name w:val="Default Paragraph Font"/>
     <w:uiPriority w:val="1"/>
+    <w:semiHidden/>
     <w:unhideWhenUsed/>
   </w:style>
   <w:style w:type="table" w:default="1" w:styleId="TableNormal">

</xml_diff>